<commit_message>
UAT - replication of bug 1 + set up bug log file
</commit_message>
<xml_diff>
--- a/UAT/Bugs.docx
+++ b/UAT/Bugs.docx
@@ -6,70 +6,58 @@
       <w:pPr>
         <w:pStyle w:val="Heading1"/>
       </w:pPr>
-      <w:bookmarkStart w:id="0" w:name="_GoBack"/>
-      <w:bookmarkEnd w:id="0"/>
       <w:r>
-        <w:t>Scenario #: Scenario Name</w:t>
+        <w:t xml:space="preserve">Bug 1 </w:t>
+      </w:r>
+      <w:r>
+        <w:t>–</w:t>
+      </w:r>
+      <w:r>
+        <w:t xml:space="preserve"> </w:t>
+      </w:r>
+      <w:r>
+        <w:t>Incorrect Service charge on checkout</w:t>
+      </w:r>
+      <w:r>
+        <w:t xml:space="preserve">  </w:t>
       </w:r>
     </w:p>
     <w:p>
       <w:pPr>
         <w:pStyle w:val="Heading2"/>
       </w:pPr>
-      <w:bookmarkStart w:id="1" w:name="_Toc43786487"/>
+      <w:bookmarkStart w:id="0" w:name="_Toc43786487"/>
       <w:r>
         <w:t>Scenario Description</w:t>
       </w:r>
-      <w:bookmarkEnd w:id="1"/>
+      <w:bookmarkEnd w:id="0"/>
     </w:p>
     <w:p>
       <w:pPr>
         <w:pStyle w:val="ListBullet"/>
       </w:pPr>
       <w:r>
-        <w:t>Describe the intent of the test scenario</w:t>
+        <w:t>When a guest checks out after incurring service charges during their stay, the services are reported, but the cost of each is recorded as $0.</w:t>
+      </w:r>
+      <w:r>
+        <w:t xml:space="preserve"> </w:t>
       </w:r>
     </w:p>
     <w:p>
       <w:pPr>
         <w:pStyle w:val="ListBullet"/>
-      </w:pPr>
-      <w:r>
-        <w:t>Test scenarios</w:t>
-      </w:r>
-      <w:r>
-        <w:t xml:space="preserve"> (aka test set or test suite) are a set of test scripts that cover a specific functional area, business process, use case, </w:t>
-      </w:r>
-      <w:proofErr w:type="spellStart"/>
-      <w:r>
-        <w:t>etc</w:t>
-      </w:r>
-      <w:proofErr w:type="spellEnd"/>
-      <w:r>
-        <w:t>…</w:t>
-      </w:r>
+        <w:numPr>
+          <w:ilvl w:val="0"/>
+          <w:numId w:val="0"/>
+        </w:numPr>
+        <w:ind w:left="720"/>
+      </w:pPr>
     </w:p>
     <w:p>
       <w:pPr>
-        <w:pStyle w:val="ListBullet"/>
-      </w:pPr>
-      <w:r>
-        <w:t xml:space="preserve">For example, a given test scenario might cover an order placed on a web site by an existing customer (another scenario might cover orders placed by new customers) – test scripts within the scenario might cover a single item order, a multiple items order, quantity not on hand exception, </w:t>
-      </w:r>
-      <w:proofErr w:type="spellStart"/>
-      <w:r>
-        <w:t>etc</w:t>
-      </w:r>
-      <w:proofErr w:type="spellEnd"/>
-      <w:r>
-        <w:t>…</w:t>
-      </w:r>
-    </w:p>
-    <w:p>
-      <w:pPr>
         <w:pStyle w:val="Heading2"/>
       </w:pPr>
-      <w:bookmarkStart w:id="2" w:name="_Toc43786488"/>
+      <w:bookmarkStart w:id="1" w:name="_Toc43786488"/>
       <w:r>
         <w:t>Version Control</w:t>
       </w:r>
@@ -226,7 +214,7 @@
       <w:r>
         <w:t>Scripts</w:t>
       </w:r>
-      <w:bookmarkEnd w:id="2"/>
+      <w:bookmarkEnd w:id="1"/>
     </w:p>
     <w:p>
       <w:r>
@@ -238,7 +226,13 @@
         <w:pStyle w:val="ListBullet"/>
       </w:pPr>
       <w:r>
-        <w:t>1.1 Test Script Name</w:t>
+        <w:t xml:space="preserve">1.1 </w:t>
+      </w:r>
+      <w:r>
+        <w:t>Test original Bug</w:t>
+      </w:r>
+      <w:r>
+        <w:t xml:space="preserve"> – replicate issue</w:t>
       </w:r>
     </w:p>
     <w:p>
@@ -261,7 +255,7 @@
       <w:pPr>
         <w:pStyle w:val="Heading2"/>
       </w:pPr>
-      <w:bookmarkStart w:id="3" w:name="_Toc43786489"/>
+      <w:bookmarkStart w:id="2" w:name="_Toc43786489"/>
       <w:r>
         <w:t>Use Case</w:t>
       </w:r>
@@ -274,15 +268,7 @@
         </w:numPr>
       </w:pPr>
       <w:r>
-        <w:t xml:space="preserve">List the Use Case covered by this Test Scenario – limit the test scenario to just </w:t>
-      </w:r>
-      <w:proofErr w:type="gramStart"/>
-      <w:r>
-        <w:t>one Use</w:t>
-      </w:r>
-      <w:proofErr w:type="gramEnd"/>
-      <w:r>
-        <w:t xml:space="preserve"> Case</w:t>
+        <w:t>Checkout</w:t>
       </w:r>
     </w:p>
     <w:p>
@@ -292,7 +278,7 @@
       <w:r>
         <w:t>Test Components</w:t>
       </w:r>
-      <w:bookmarkEnd w:id="3"/>
+      <w:bookmarkEnd w:id="2"/>
       <w:r>
         <w:t>/Requirements</w:t>
       </w:r>
@@ -307,7 +293,7 @@
         <w:pStyle w:val="ListBullet"/>
       </w:pPr>
       <w:r>
-        <w:t>Component 1</w:t>
+        <w:t>Make sure error is reproduced</w:t>
       </w:r>
     </w:p>
     <w:p>
@@ -320,17 +306,9 @@
     </w:p>
     <w:p>
       <w:pPr>
-        <w:pStyle w:val="ListBullet"/>
-      </w:pPr>
-      <w:r>
-        <w:t>Functional Requirements Group 1</w:t>
-      </w:r>
-    </w:p>
-    <w:p>
-      <w:pPr>
         <w:pStyle w:val="Heading2"/>
       </w:pPr>
-      <w:bookmarkStart w:id="4" w:name="_Toc43786490"/>
+      <w:bookmarkStart w:id="3" w:name="_Toc43786490"/>
       <w:r>
         <w:t>User Groups</w:t>
       </w:r>
@@ -340,28 +318,46 @@
         <w:pStyle w:val="ListBullet"/>
       </w:pPr>
       <w:r>
-        <w:t>User group/responsibility 1</w:t>
+        <w:t>Guest</w:t>
       </w:r>
     </w:p>
     <w:p>
       <w:pPr>
-        <w:pStyle w:val="ListBullet"/>
-      </w:pPr>
-      <w:r>
-        <w:t>User group/responsibility 2</w:t>
-      </w:r>
-    </w:p>
-    <w:p>
-      <w:pPr>
         <w:pStyle w:val="Heading2"/>
       </w:pPr>
       <w:r>
         <w:br w:type="page"/>
       </w:r>
+      <w:bookmarkEnd w:id="3"/>
+      <w:r>
+        <w:lastRenderedPageBreak/>
+        <w:t>Script #</w:t>
+      </w:r>
+      <w:r>
+        <w:t>1.1</w:t>
+      </w:r>
+      <w:bookmarkStart w:id="4" w:name="_GoBack"/>
       <w:bookmarkEnd w:id="4"/>
       <w:r>
-        <w:lastRenderedPageBreak/>
-        <w:t>Script #: Script Name</w:t>
+        <w:t xml:space="preserve">: </w:t>
+      </w:r>
+      <w:r>
+        <w:t>Test Original Bug</w:t>
+      </w:r>
+      <w:r>
+        <w:t xml:space="preserve"> –</w:t>
+      </w:r>
+      <w:r>
+        <w:t xml:space="preserve"> R</w:t>
+      </w:r>
+      <w:r>
+        <w:t xml:space="preserve">eplicate </w:t>
+      </w:r>
+      <w:r>
+        <w:t>I</w:t>
+      </w:r>
+      <w:r>
+        <w:t>ssue</w:t>
       </w:r>
     </w:p>
     <w:p>
@@ -387,32 +383,8 @@
       <w:pPr>
         <w:pStyle w:val="Heading3"/>
       </w:pPr>
-      <w:r>
-        <w:t>Testing Requirements</w:t>
-      </w:r>
+      <w:bookmarkStart w:id="7" w:name="_Toc43786493"/>
       <w:bookmarkEnd w:id="6"/>
-    </w:p>
-    <w:p>
-      <w:r>
-        <w:t>This test script covers the following specific testing requirements:</w:t>
-      </w:r>
-    </w:p>
-    <w:p>
-      <w:pPr>
-        <w:pStyle w:val="ListBullet"/>
-      </w:pPr>
-      <w:r>
-        <w:t xml:space="preserve">List all requirements covered by this script – this </w:t>
-      </w:r>
-      <w:r>
-        <w:t>ensures traceability across all phases of the project</w:t>
-      </w:r>
-    </w:p>
-    <w:p>
-      <w:pPr>
-        <w:pStyle w:val="Heading3"/>
-      </w:pPr>
-      <w:bookmarkStart w:id="7" w:name="_Toc43786493"/>
       <w:r>
         <w:t>Setup</w:t>
       </w:r>
@@ -423,7 +395,7 @@
         <w:pStyle w:val="ListBullet"/>
       </w:pPr>
       <w:r>
-        <w:t>List of all required steps that should be completed prior to executing this script</w:t>
+        <w:t>Once initial guest data is entered, this guest can be used for subsequent iterations of the debugging</w:t>
       </w:r>
     </w:p>
     <w:p>
@@ -431,21 +403,7 @@
         <w:pStyle w:val="ListBullet"/>
       </w:pPr>
       <w:r>
-        <w:t xml:space="preserve">Examples might include required test data, other scripts that should be run before </w:t>
-      </w:r>
-      <w:r>
-        <w:t xml:space="preserve">this one, initial states that should be set, </w:t>
-      </w:r>
-      <w:r>
-        <w:t xml:space="preserve">specific required equipment/software, </w:t>
-      </w:r>
-      <w:proofErr w:type="spellStart"/>
-      <w:r>
-        <w:t>etc</w:t>
-      </w:r>
-      <w:proofErr w:type="spellEnd"/>
-      <w:r>
-        <w:t>…</w:t>
+        <w:t>The user selects book room from main menu</w:t>
       </w:r>
     </w:p>
     <w:p>
@@ -465,7 +423,10 @@
         </w:numPr>
       </w:pPr>
       <w:r>
-        <w:t xml:space="preserve">List all steps that should be taken after the test case is executed </w:t>
+        <w:t>Checkout complete and booking items returned to default state</w:t>
+      </w:r>
+      <w:r>
+        <w:t xml:space="preserve"> </w:t>
       </w:r>
     </w:p>
     <w:p>
@@ -493,8 +454,8 @@
       </w:tblPr>
       <w:tblGrid>
         <w:gridCol w:w="738"/>
-        <w:gridCol w:w="3416"/>
-        <w:gridCol w:w="3795"/>
+        <w:gridCol w:w="2515"/>
+        <w:gridCol w:w="4696"/>
         <w:gridCol w:w="759"/>
       </w:tblGrid>
       <w:tr>
@@ -527,7 +488,7 @@
         </w:tc>
         <w:tc>
           <w:tcPr>
-            <w:tcW w:w="3416" w:type="dxa"/>
+            <w:tcW w:w="2515" w:type="dxa"/>
             <w:shd w:val="solid" w:color="000080" w:fill="FFFFFF"/>
           </w:tcPr>
           <w:p>
@@ -551,7 +512,7 @@
         </w:tc>
         <w:tc>
           <w:tcPr>
-            <w:tcW w:w="3795" w:type="dxa"/>
+            <w:tcW w:w="4696" w:type="dxa"/>
             <w:shd w:val="solid" w:color="000080" w:fill="FFFFFF"/>
           </w:tcPr>
           <w:p>
@@ -611,21 +572,48 @@
         </w:tc>
         <w:tc>
           <w:tcPr>
-            <w:tcW w:w="3416" w:type="dxa"/>
-          </w:tcPr>
-          <w:p/>
-        </w:tc>
-        <w:tc>
-          <w:tcPr>
-            <w:tcW w:w="3795" w:type="dxa"/>
-          </w:tcPr>
-          <w:p/>
+            <w:tcW w:w="2515" w:type="dxa"/>
+          </w:tcPr>
+          <w:p>
+            <w:pPr>
+              <w:spacing w:after="120"/>
+            </w:pPr>
+          </w:p>
+        </w:tc>
+        <w:tc>
+          <w:tcPr>
+            <w:tcW w:w="4696" w:type="dxa"/>
+          </w:tcPr>
+          <w:p>
+            <w:pPr>
+              <w:spacing w:after="120"/>
+            </w:pPr>
+            <w:r>
+              <w:t>Prompt to enter phone number</w:t>
+            </w:r>
+          </w:p>
         </w:tc>
         <w:tc>
           <w:tcPr>
             <w:tcW w:w="759" w:type="dxa"/>
-          </w:tcPr>
-          <w:p/>
+            <w:vAlign w:val="center"/>
+          </w:tcPr>
+          <w:p>
+            <w:pPr>
+              <w:jc w:val="center"/>
+              <w:rPr>
+                <w:b/>
+                <w:color w:val="008000"/>
+              </w:rPr>
+            </w:pPr>
+            <w:r>
+              <w:rPr>
+                <w:b/>
+                <w:color w:val="008000"/>
+              </w:rPr>
+              <w:t>P</w:t>
+            </w:r>
+          </w:p>
         </w:tc>
       </w:tr>
       <w:tr>
@@ -641,21 +629,55 @@
         </w:tc>
         <w:tc>
           <w:tcPr>
-            <w:tcW w:w="3416" w:type="dxa"/>
-          </w:tcPr>
-          <w:p/>
-        </w:tc>
-        <w:tc>
-          <w:tcPr>
-            <w:tcW w:w="3795" w:type="dxa"/>
-          </w:tcPr>
-          <w:p/>
+            <w:tcW w:w="2515" w:type="dxa"/>
+          </w:tcPr>
+          <w:p>
+            <w:pPr>
+              <w:spacing w:after="120"/>
+            </w:pPr>
+            <w:proofErr w:type="gramStart"/>
+            <w:r>
+              <w:t>Enter :</w:t>
+            </w:r>
+            <w:proofErr w:type="gramEnd"/>
+            <w:r>
+              <w:t xml:space="preserve"> 555</w:t>
+            </w:r>
+          </w:p>
+        </w:tc>
+        <w:tc>
+          <w:tcPr>
+            <w:tcW w:w="4696" w:type="dxa"/>
+          </w:tcPr>
+          <w:p>
+            <w:pPr>
+              <w:spacing w:after="120"/>
+            </w:pPr>
+            <w:r>
+              <w:t>Prompt to enter guest Name</w:t>
+            </w:r>
+          </w:p>
         </w:tc>
         <w:tc>
           <w:tcPr>
             <w:tcW w:w="759" w:type="dxa"/>
-          </w:tcPr>
-          <w:p/>
+            <w:vAlign w:val="center"/>
+          </w:tcPr>
+          <w:p>
+            <w:pPr>
+              <w:jc w:val="center"/>
+              <w:rPr>
+                <w:b/>
+              </w:rPr>
+            </w:pPr>
+            <w:r>
+              <w:rPr>
+                <w:b/>
+                <w:color w:val="008000"/>
+              </w:rPr>
+              <w:t>P</w:t>
+            </w:r>
+          </w:p>
         </w:tc>
       </w:tr>
       <w:tr>
@@ -671,21 +693,50 @@
         </w:tc>
         <w:tc>
           <w:tcPr>
-            <w:tcW w:w="3416" w:type="dxa"/>
-          </w:tcPr>
-          <w:p/>
-        </w:tc>
-        <w:tc>
-          <w:tcPr>
-            <w:tcW w:w="3795" w:type="dxa"/>
-          </w:tcPr>
-          <w:p/>
+            <w:tcW w:w="2515" w:type="dxa"/>
+          </w:tcPr>
+          <w:p>
+            <w:pPr>
+              <w:spacing w:after="120"/>
+            </w:pPr>
+            <w:r>
+              <w:t>Enter:  Eric</w:t>
+            </w:r>
+          </w:p>
+        </w:tc>
+        <w:tc>
+          <w:tcPr>
+            <w:tcW w:w="4696" w:type="dxa"/>
+          </w:tcPr>
+          <w:p>
+            <w:pPr>
+              <w:spacing w:after="120"/>
+            </w:pPr>
+            <w:r>
+              <w:t>Prompt to enter address</w:t>
+            </w:r>
+          </w:p>
         </w:tc>
         <w:tc>
           <w:tcPr>
             <w:tcW w:w="759" w:type="dxa"/>
-          </w:tcPr>
-          <w:p/>
+            <w:vAlign w:val="center"/>
+          </w:tcPr>
+          <w:p>
+            <w:pPr>
+              <w:jc w:val="center"/>
+              <w:rPr>
+                <w:b/>
+              </w:rPr>
+            </w:pPr>
+            <w:r>
+              <w:rPr>
+                <w:b/>
+                <w:color w:val="008000"/>
+              </w:rPr>
+              <w:t>P</w:t>
+            </w:r>
+          </w:p>
         </w:tc>
       </w:tr>
       <w:tr>
@@ -701,7 +752,7 @@
         </w:tc>
         <w:tc>
           <w:tcPr>
-            <w:tcW w:w="3416" w:type="dxa"/>
+            <w:tcW w:w="2515" w:type="dxa"/>
           </w:tcPr>
           <w:p>
             <w:pPr>
@@ -710,20 +761,91 @@
                 <w:tab w:val="clear" w:pos="4320"/>
                 <w:tab w:val="clear" w:pos="8640"/>
               </w:tabs>
-            </w:pPr>
-          </w:p>
-        </w:tc>
-        <w:tc>
-          <w:tcPr>
-            <w:tcW w:w="3795" w:type="dxa"/>
-          </w:tcPr>
-          <w:p/>
+              <w:spacing w:after="120"/>
+            </w:pPr>
+            <w:r>
+              <w:t>Enter:  461b</w:t>
+            </w:r>
+          </w:p>
+        </w:tc>
+        <w:tc>
+          <w:tcPr>
+            <w:tcW w:w="4696" w:type="dxa"/>
+          </w:tcPr>
+          <w:p>
+            <w:pPr>
+              <w:spacing w:after="120"/>
+            </w:pPr>
+            <w:r>
+              <w:t>Display Name, address, phone and prompt for room type</w:t>
+            </w:r>
+          </w:p>
+          <w:p>
+            <w:pPr>
+              <w:spacing w:after="120"/>
+            </w:pPr>
+            <w:r>
+              <w:rPr>
+                <w:noProof/>
+              </w:rPr>
+              <w:drawing>
+                <wp:inline distT="0" distB="0" distL="0" distR="0" wp14:anchorId="666A646A" wp14:editId="6E44C3E3">
+                  <wp:extent cx="2272665" cy="821055"/>
+                  <wp:effectExtent l="0" t="0" r="0" b="0"/>
+                  <wp:docPr id="1" name="Picture 1"/>
+                  <wp:cNvGraphicFramePr>
+                    <a:graphicFrameLocks xmlns:a="http://schemas.openxmlformats.org/drawingml/2006/main" noChangeAspect="1"/>
+                  </wp:cNvGraphicFramePr>
+                  <a:graphic xmlns:a="http://schemas.openxmlformats.org/drawingml/2006/main">
+                    <a:graphicData uri="http://schemas.openxmlformats.org/drawingml/2006/picture">
+                      <pic:pic xmlns:pic="http://schemas.openxmlformats.org/drawingml/2006/picture">
+                        <pic:nvPicPr>
+                          <pic:cNvPr id="1" name=""/>
+                          <pic:cNvPicPr/>
+                        </pic:nvPicPr>
+                        <pic:blipFill>
+                          <a:blip r:embed="rId7"/>
+                          <a:stretch>
+                            <a:fillRect/>
+                          </a:stretch>
+                        </pic:blipFill>
+                        <pic:spPr>
+                          <a:xfrm>
+                            <a:off x="0" y="0"/>
+                            <a:ext cx="2272665" cy="821055"/>
+                          </a:xfrm>
+                          <a:prstGeom prst="rect">
+                            <a:avLst/>
+                          </a:prstGeom>
+                        </pic:spPr>
+                      </pic:pic>
+                    </a:graphicData>
+                  </a:graphic>
+                </wp:inline>
+              </w:drawing>
+            </w:r>
+          </w:p>
         </w:tc>
         <w:tc>
           <w:tcPr>
             <w:tcW w:w="759" w:type="dxa"/>
-          </w:tcPr>
-          <w:p/>
+            <w:vAlign w:val="center"/>
+          </w:tcPr>
+          <w:p>
+            <w:pPr>
+              <w:jc w:val="center"/>
+              <w:rPr>
+                <w:b/>
+              </w:rPr>
+            </w:pPr>
+            <w:r>
+              <w:rPr>
+                <w:b/>
+                <w:color w:val="008000"/>
+              </w:rPr>
+              <w:t>P</w:t>
+            </w:r>
+          </w:p>
         </w:tc>
       </w:tr>
       <w:tr>
@@ -732,6 +854,9 @@
             <w:tcW w:w="738" w:type="dxa"/>
           </w:tcPr>
           <w:p>
+            <w:pPr>
+              <w:spacing w:after="120"/>
+            </w:pPr>
             <w:r>
               <w:t>5</w:t>
             </w:r>
@@ -739,21 +864,50 @@
         </w:tc>
         <w:tc>
           <w:tcPr>
-            <w:tcW w:w="3416" w:type="dxa"/>
-          </w:tcPr>
-          <w:p/>
-        </w:tc>
-        <w:tc>
-          <w:tcPr>
-            <w:tcW w:w="3795" w:type="dxa"/>
-          </w:tcPr>
-          <w:p/>
+            <w:tcW w:w="2515" w:type="dxa"/>
+          </w:tcPr>
+          <w:p>
+            <w:pPr>
+              <w:spacing w:after="120"/>
+            </w:pPr>
+            <w:r>
+              <w:t>Enter: S</w:t>
+            </w:r>
+          </w:p>
+        </w:tc>
+        <w:tc>
+          <w:tcPr>
+            <w:tcW w:w="4696" w:type="dxa"/>
+          </w:tcPr>
+          <w:p>
+            <w:pPr>
+              <w:spacing w:after="120"/>
+            </w:pPr>
+            <w:r>
+              <w:t>Prompt for number of occupants</w:t>
+            </w:r>
+          </w:p>
         </w:tc>
         <w:tc>
           <w:tcPr>
             <w:tcW w:w="759" w:type="dxa"/>
-          </w:tcPr>
-          <w:p/>
+            <w:vAlign w:val="center"/>
+          </w:tcPr>
+          <w:p>
+            <w:pPr>
+              <w:jc w:val="center"/>
+              <w:rPr>
+                <w:b/>
+              </w:rPr>
+            </w:pPr>
+            <w:r>
+              <w:rPr>
+                <w:b/>
+                <w:color w:val="008000"/>
+              </w:rPr>
+              <w:t>P</w:t>
+            </w:r>
+          </w:p>
         </w:tc>
       </w:tr>
       <w:tr>
@@ -762,6 +916,9 @@
             <w:tcW w:w="738" w:type="dxa"/>
           </w:tcPr>
           <w:p>
+            <w:pPr>
+              <w:spacing w:after="120"/>
+            </w:pPr>
             <w:r>
               <w:t>6</w:t>
             </w:r>
@@ -769,21 +926,56 @@
         </w:tc>
         <w:tc>
           <w:tcPr>
-            <w:tcW w:w="3416" w:type="dxa"/>
-          </w:tcPr>
-          <w:p/>
-        </w:tc>
-        <w:tc>
-          <w:tcPr>
-            <w:tcW w:w="3795" w:type="dxa"/>
-          </w:tcPr>
-          <w:p/>
+            <w:tcW w:w="2515" w:type="dxa"/>
+          </w:tcPr>
+          <w:p>
+            <w:pPr>
+              <w:spacing w:after="120"/>
+            </w:pPr>
+            <w:r>
+              <w:t>Enter</w:t>
+            </w:r>
+            <w:r>
+              <w:t>: 1</w:t>
+            </w:r>
+          </w:p>
+        </w:tc>
+        <w:tc>
+          <w:tcPr>
+            <w:tcW w:w="4696" w:type="dxa"/>
+          </w:tcPr>
+          <w:p>
+            <w:pPr>
+              <w:spacing w:after="120"/>
+            </w:pPr>
+            <w:r>
+              <w:t>Prompt for arrival d</w:t>
+            </w:r>
+            <w:r>
+              <w:t>ay</w:t>
+            </w:r>
+          </w:p>
         </w:tc>
         <w:tc>
           <w:tcPr>
             <w:tcW w:w="759" w:type="dxa"/>
-          </w:tcPr>
-          <w:p/>
+            <w:vAlign w:val="center"/>
+          </w:tcPr>
+          <w:p>
+            <w:pPr>
+              <w:jc w:val="center"/>
+              <w:rPr>
+                <w:b/>
+              </w:rPr>
+            </w:pPr>
+            <w:r>
+              <w:rPr>
+                <w:b/>
+                <w:color w:val="008000"/>
+              </w:rPr>
+              <w:t>P</w:t>
+            </w:r>
+          </w:p>
         </w:tc>
       </w:tr>
       <w:tr>
@@ -792,6 +984,9 @@
             <w:tcW w:w="738" w:type="dxa"/>
           </w:tcPr>
           <w:p>
+            <w:pPr>
+              <w:spacing w:after="120"/>
+            </w:pPr>
             <w:r>
               <w:t>7</w:t>
             </w:r>
@@ -799,21 +994,47 @@
         </w:tc>
         <w:tc>
           <w:tcPr>
-            <w:tcW w:w="3416" w:type="dxa"/>
-          </w:tcPr>
-          <w:p/>
-        </w:tc>
-        <w:tc>
-          <w:tcPr>
-            <w:tcW w:w="3795" w:type="dxa"/>
-          </w:tcPr>
-          <w:p/>
+            <w:tcW w:w="2515" w:type="dxa"/>
+          </w:tcPr>
+          <w:p>
+            <w:pPr>
+              <w:spacing w:after="120"/>
+            </w:pPr>
+            <w:r>
+              <w:t>Enter: 10</w:t>
+            </w:r>
+          </w:p>
+        </w:tc>
+        <w:tc>
+          <w:tcPr>
+            <w:tcW w:w="4696" w:type="dxa"/>
+          </w:tcPr>
+          <w:p>
+            <w:pPr>
+              <w:spacing w:after="120"/>
+            </w:pPr>
+            <w:r>
+              <w:t>Prompt for arrival month</w:t>
+            </w:r>
+          </w:p>
         </w:tc>
         <w:tc>
           <w:tcPr>
             <w:tcW w:w="759" w:type="dxa"/>
-          </w:tcPr>
-          <w:p/>
+            <w:vAlign w:val="center"/>
+          </w:tcPr>
+          <w:p>
+            <w:pPr>
+              <w:jc w:val="center"/>
+            </w:pPr>
+            <w:r>
+              <w:rPr>
+                <w:b/>
+                <w:color w:val="008000"/>
+              </w:rPr>
+              <w:t>P</w:t>
+            </w:r>
+          </w:p>
         </w:tc>
       </w:tr>
       <w:tr>
@@ -822,6 +1043,9 @@
             <w:tcW w:w="738" w:type="dxa"/>
           </w:tcPr>
           <w:p>
+            <w:pPr>
+              <w:spacing w:after="120"/>
+            </w:pPr>
             <w:r>
               <w:t>8</w:t>
             </w:r>
@@ -829,21 +1053,47 @@
         </w:tc>
         <w:tc>
           <w:tcPr>
-            <w:tcW w:w="3416" w:type="dxa"/>
-          </w:tcPr>
-          <w:p/>
-        </w:tc>
-        <w:tc>
-          <w:tcPr>
-            <w:tcW w:w="3795" w:type="dxa"/>
-          </w:tcPr>
-          <w:p/>
+            <w:tcW w:w="2515" w:type="dxa"/>
+          </w:tcPr>
+          <w:p>
+            <w:pPr>
+              <w:spacing w:after="120"/>
+            </w:pPr>
+            <w:r>
+              <w:t>Enter: 09</w:t>
+            </w:r>
+          </w:p>
+        </w:tc>
+        <w:tc>
+          <w:tcPr>
+            <w:tcW w:w="4696" w:type="dxa"/>
+          </w:tcPr>
+          <w:p>
+            <w:pPr>
+              <w:spacing w:after="120"/>
+            </w:pPr>
+            <w:r>
+              <w:t>Prompt for arrival Year</w:t>
+            </w:r>
+          </w:p>
         </w:tc>
         <w:tc>
           <w:tcPr>
             <w:tcW w:w="759" w:type="dxa"/>
-          </w:tcPr>
-          <w:p/>
+            <w:vAlign w:val="center"/>
+          </w:tcPr>
+          <w:p>
+            <w:pPr>
+              <w:jc w:val="center"/>
+            </w:pPr>
+            <w:r>
+              <w:rPr>
+                <w:b/>
+                <w:color w:val="008000"/>
+              </w:rPr>
+              <w:t>P</w:t>
+            </w:r>
+          </w:p>
         </w:tc>
       </w:tr>
       <w:tr>
@@ -859,15 +1109,1928 @@
         </w:tc>
         <w:tc>
           <w:tcPr>
-            <w:tcW w:w="3416" w:type="dxa"/>
+            <w:tcW w:w="2515" w:type="dxa"/>
+          </w:tcPr>
+          <w:p>
+            <w:pPr>
+              <w:spacing w:after="120"/>
+            </w:pPr>
+            <w:r>
+              <w:t>Enter: 2018</w:t>
+            </w:r>
+          </w:p>
+        </w:tc>
+        <w:tc>
+          <w:tcPr>
+            <w:tcW w:w="4696" w:type="dxa"/>
+          </w:tcPr>
+          <w:p>
+            <w:pPr>
+              <w:spacing w:after="120"/>
+            </w:pPr>
+            <w:r>
+              <w:t>Display Arrival Date and prompt for Length of stay</w:t>
+            </w:r>
+          </w:p>
+          <w:p>
+            <w:pPr>
+              <w:spacing w:after="120"/>
+            </w:pPr>
+            <w:r>
+              <w:rPr>
+                <w:noProof/>
+              </w:rPr>
+              <w:drawing>
+                <wp:inline distT="0" distB="0" distL="0" distR="0" wp14:anchorId="01AFC29D" wp14:editId="4D4F48EC">
+                  <wp:extent cx="1781175" cy="314325"/>
+                  <wp:effectExtent l="0" t="0" r="9525" b="9525"/>
+                  <wp:docPr id="3" name="Picture 3"/>
+                  <wp:cNvGraphicFramePr>
+                    <a:graphicFrameLocks xmlns:a="http://schemas.openxmlformats.org/drawingml/2006/main" noChangeAspect="1"/>
+                  </wp:cNvGraphicFramePr>
+                  <a:graphic xmlns:a="http://schemas.openxmlformats.org/drawingml/2006/main">
+                    <a:graphicData uri="http://schemas.openxmlformats.org/drawingml/2006/picture">
+                      <pic:pic xmlns:pic="http://schemas.openxmlformats.org/drawingml/2006/picture">
+                        <pic:nvPicPr>
+                          <pic:cNvPr id="1" name=""/>
+                          <pic:cNvPicPr/>
+                        </pic:nvPicPr>
+                        <pic:blipFill>
+                          <a:blip r:embed="rId8"/>
+                          <a:stretch>
+                            <a:fillRect/>
+                          </a:stretch>
+                        </pic:blipFill>
+                        <pic:spPr>
+                          <a:xfrm>
+                            <a:off x="0" y="0"/>
+                            <a:ext cx="1781175" cy="314325"/>
+                          </a:xfrm>
+                          <a:prstGeom prst="rect">
+                            <a:avLst/>
+                          </a:prstGeom>
+                        </pic:spPr>
+                      </pic:pic>
+                    </a:graphicData>
+                  </a:graphic>
+                </wp:inline>
+              </w:drawing>
+            </w:r>
+          </w:p>
+        </w:tc>
+        <w:tc>
+          <w:tcPr>
+            <w:tcW w:w="759" w:type="dxa"/>
+            <w:vAlign w:val="center"/>
+          </w:tcPr>
+          <w:p>
+            <w:pPr>
+              <w:jc w:val="center"/>
+            </w:pPr>
+            <w:r>
+              <w:rPr>
+                <w:b/>
+                <w:color w:val="008000"/>
+              </w:rPr>
+              <w:t>P</w:t>
+            </w:r>
+          </w:p>
+        </w:tc>
+      </w:tr>
+      <w:tr>
+        <w:tc>
+          <w:tcPr>
+            <w:tcW w:w="738" w:type="dxa"/>
+          </w:tcPr>
+          <w:p>
+            <w:r>
+              <w:t>10</w:t>
+            </w:r>
+          </w:p>
+        </w:tc>
+        <w:tc>
+          <w:tcPr>
+            <w:tcW w:w="2515" w:type="dxa"/>
+          </w:tcPr>
+          <w:p>
+            <w:pPr>
+              <w:spacing w:after="120"/>
+            </w:pPr>
+            <w:r>
+              <w:t>Enter: 1</w:t>
+            </w:r>
+          </w:p>
+        </w:tc>
+        <w:tc>
+          <w:tcPr>
+            <w:tcW w:w="4696" w:type="dxa"/>
+          </w:tcPr>
+          <w:p>
+            <w:pPr>
+              <w:spacing w:after="120"/>
+            </w:pPr>
+            <w:r>
+              <w:t>Display booking details – date, nights, cost</w:t>
+            </w:r>
+            <w:r>
+              <w:t xml:space="preserve"> and prompt for payment details</w:t>
+            </w:r>
+          </w:p>
+          <w:p>
+            <w:pPr>
+              <w:spacing w:after="120"/>
+            </w:pPr>
+            <w:r>
+              <w:rPr>
+                <w:noProof/>
+              </w:rPr>
+              <w:lastRenderedPageBreak/>
+              <w:drawing>
+                <wp:inline distT="0" distB="0" distL="0" distR="0" wp14:anchorId="46440543" wp14:editId="7AD9680A">
+                  <wp:extent cx="2844800" cy="158750"/>
+                  <wp:effectExtent l="0" t="0" r="0" b="0"/>
+                  <wp:docPr id="5" name="Picture 5"/>
+                  <wp:cNvGraphicFramePr>
+                    <a:graphicFrameLocks xmlns:a="http://schemas.openxmlformats.org/drawingml/2006/main" noChangeAspect="1"/>
+                  </wp:cNvGraphicFramePr>
+                  <a:graphic xmlns:a="http://schemas.openxmlformats.org/drawingml/2006/main">
+                    <a:graphicData uri="http://schemas.openxmlformats.org/drawingml/2006/picture">
+                      <pic:pic xmlns:pic="http://schemas.openxmlformats.org/drawingml/2006/picture">
+                        <pic:nvPicPr>
+                          <pic:cNvPr id="1" name=""/>
+                          <pic:cNvPicPr/>
+                        </pic:nvPicPr>
+                        <pic:blipFill>
+                          <a:blip r:embed="rId9"/>
+                          <a:stretch>
+                            <a:fillRect/>
+                          </a:stretch>
+                        </pic:blipFill>
+                        <pic:spPr>
+                          <a:xfrm>
+                            <a:off x="0" y="0"/>
+                            <a:ext cx="2844800" cy="158750"/>
+                          </a:xfrm>
+                          <a:prstGeom prst="rect">
+                            <a:avLst/>
+                          </a:prstGeom>
+                        </pic:spPr>
+                      </pic:pic>
+                    </a:graphicData>
+                  </a:graphic>
+                </wp:inline>
+              </w:drawing>
+            </w:r>
+          </w:p>
+        </w:tc>
+        <w:tc>
+          <w:tcPr>
+            <w:tcW w:w="759" w:type="dxa"/>
+            <w:vAlign w:val="center"/>
+          </w:tcPr>
+          <w:p>
+            <w:pPr>
+              <w:jc w:val="center"/>
+            </w:pPr>
+            <w:r>
+              <w:rPr>
+                <w:b/>
+                <w:color w:val="008000"/>
+              </w:rPr>
+              <w:lastRenderedPageBreak/>
+              <w:t>P</w:t>
+            </w:r>
+          </w:p>
+        </w:tc>
+      </w:tr>
+      <w:tr>
+        <w:tc>
+          <w:tcPr>
+            <w:tcW w:w="738" w:type="dxa"/>
+          </w:tcPr>
+          <w:p>
+            <w:r>
+              <w:t xml:space="preserve"> </w:t>
+            </w:r>
+            <w:r>
+              <w:t>11</w:t>
+            </w:r>
+          </w:p>
+        </w:tc>
+        <w:tc>
+          <w:tcPr>
+            <w:tcW w:w="2515" w:type="dxa"/>
+          </w:tcPr>
+          <w:p>
+            <w:pPr>
+              <w:spacing w:after="120"/>
+            </w:pPr>
+            <w:r>
+              <w:t>Enter: V</w:t>
+            </w:r>
+          </w:p>
+        </w:tc>
+        <w:tc>
+          <w:tcPr>
+            <w:tcW w:w="4696" w:type="dxa"/>
+          </w:tcPr>
+          <w:p>
+            <w:pPr>
+              <w:spacing w:after="120"/>
+            </w:pPr>
+            <w:r>
+              <w:t>Prompt for Credit card number</w:t>
+            </w:r>
+          </w:p>
+        </w:tc>
+        <w:tc>
+          <w:tcPr>
+            <w:tcW w:w="759" w:type="dxa"/>
+            <w:vAlign w:val="center"/>
+          </w:tcPr>
+          <w:p>
+            <w:pPr>
+              <w:jc w:val="center"/>
+            </w:pPr>
+            <w:r>
+              <w:rPr>
+                <w:b/>
+                <w:color w:val="008000"/>
+              </w:rPr>
+              <w:t>P</w:t>
+            </w:r>
+          </w:p>
+        </w:tc>
+      </w:tr>
+      <w:tr>
+        <w:tc>
+          <w:tcPr>
+            <w:tcW w:w="738" w:type="dxa"/>
+          </w:tcPr>
+          <w:p>
+            <w:r>
+              <w:t>12</w:t>
+            </w:r>
+          </w:p>
+        </w:tc>
+        <w:tc>
+          <w:tcPr>
+            <w:tcW w:w="2515" w:type="dxa"/>
+          </w:tcPr>
+          <w:p>
+            <w:pPr>
+              <w:spacing w:after="120"/>
+            </w:pPr>
+            <w:r>
+              <w:t>Enter: 1</w:t>
+            </w:r>
+          </w:p>
+        </w:tc>
+        <w:tc>
+          <w:tcPr>
+            <w:tcW w:w="4696" w:type="dxa"/>
+          </w:tcPr>
+          <w:p>
+            <w:pPr>
+              <w:spacing w:after="120"/>
+            </w:pPr>
+            <w:r>
+              <w:t>Prompt for CCV</w:t>
+            </w:r>
+          </w:p>
+        </w:tc>
+        <w:tc>
+          <w:tcPr>
+            <w:tcW w:w="759" w:type="dxa"/>
+            <w:vAlign w:val="center"/>
+          </w:tcPr>
+          <w:p>
+            <w:pPr>
+              <w:jc w:val="center"/>
+            </w:pPr>
+            <w:r>
+              <w:rPr>
+                <w:b/>
+                <w:color w:val="008000"/>
+              </w:rPr>
+              <w:t>P</w:t>
+            </w:r>
+          </w:p>
+        </w:tc>
+      </w:tr>
+      <w:tr>
+        <w:tc>
+          <w:tcPr>
+            <w:tcW w:w="738" w:type="dxa"/>
+          </w:tcPr>
+          <w:p>
+            <w:r>
+              <w:t>13</w:t>
+            </w:r>
+          </w:p>
+        </w:tc>
+        <w:tc>
+          <w:tcPr>
+            <w:tcW w:w="2515" w:type="dxa"/>
+          </w:tcPr>
+          <w:p>
+            <w:pPr>
+              <w:spacing w:after="120"/>
+            </w:pPr>
+            <w:r>
+              <w:t>Enter: 1</w:t>
+            </w:r>
+          </w:p>
+        </w:tc>
+        <w:tc>
+          <w:tcPr>
+            <w:tcW w:w="4696" w:type="dxa"/>
+          </w:tcPr>
+          <w:p>
+            <w:pPr>
+              <w:spacing w:after="120"/>
+            </w:pPr>
+            <w:r>
+              <w:t xml:space="preserve">Display booking details – room, date, nights, payment details and </w:t>
+            </w:r>
+            <w:proofErr w:type="spellStart"/>
+            <w:r>
+              <w:t>conf</w:t>
+            </w:r>
+            <w:proofErr w:type="spellEnd"/>
+            <w:r>
+              <w:t xml:space="preserve"> number + prompt to continue</w:t>
+            </w:r>
+          </w:p>
+          <w:p>
+            <w:pPr>
+              <w:spacing w:after="120"/>
+            </w:pPr>
+            <w:r>
+              <w:rPr>
+                <w:noProof/>
+              </w:rPr>
+              <w:drawing>
+                <wp:inline distT="0" distB="0" distL="0" distR="0" wp14:anchorId="610D9DE3" wp14:editId="1A2A11A6">
+                  <wp:extent cx="2844800" cy="447040"/>
+                  <wp:effectExtent l="0" t="0" r="0" b="0"/>
+                  <wp:docPr id="6" name="Picture 6"/>
+                  <wp:cNvGraphicFramePr>
+                    <a:graphicFrameLocks xmlns:a="http://schemas.openxmlformats.org/drawingml/2006/main" noChangeAspect="1"/>
+                  </wp:cNvGraphicFramePr>
+                  <a:graphic xmlns:a="http://schemas.openxmlformats.org/drawingml/2006/main">
+                    <a:graphicData uri="http://schemas.openxmlformats.org/drawingml/2006/picture">
+                      <pic:pic xmlns:pic="http://schemas.openxmlformats.org/drawingml/2006/picture">
+                        <pic:nvPicPr>
+                          <pic:cNvPr id="1" name=""/>
+                          <pic:cNvPicPr/>
+                        </pic:nvPicPr>
+                        <pic:blipFill>
+                          <a:blip r:embed="rId10"/>
+                          <a:stretch>
+                            <a:fillRect/>
+                          </a:stretch>
+                        </pic:blipFill>
+                        <pic:spPr>
+                          <a:xfrm>
+                            <a:off x="0" y="0"/>
+                            <a:ext cx="2844800" cy="447040"/>
+                          </a:xfrm>
+                          <a:prstGeom prst="rect">
+                            <a:avLst/>
+                          </a:prstGeom>
+                        </pic:spPr>
+                      </pic:pic>
+                    </a:graphicData>
+                  </a:graphic>
+                </wp:inline>
+              </w:drawing>
+            </w:r>
+          </w:p>
+        </w:tc>
+        <w:tc>
+          <w:tcPr>
+            <w:tcW w:w="759" w:type="dxa"/>
+            <w:vAlign w:val="center"/>
+          </w:tcPr>
+          <w:p>
+            <w:pPr>
+              <w:jc w:val="center"/>
+            </w:pPr>
+            <w:r>
+              <w:rPr>
+                <w:b/>
+                <w:color w:val="008000"/>
+              </w:rPr>
+              <w:t>P</w:t>
+            </w:r>
+          </w:p>
+        </w:tc>
+      </w:tr>
+      <w:tr>
+        <w:tc>
+          <w:tcPr>
+            <w:tcW w:w="738" w:type="dxa"/>
+          </w:tcPr>
+          <w:p>
+            <w:r>
+              <w:t>14</w:t>
+            </w:r>
+          </w:p>
+        </w:tc>
+        <w:tc>
+          <w:tcPr>
+            <w:tcW w:w="2515" w:type="dxa"/>
+          </w:tcPr>
+          <w:p>
+            <w:pPr>
+              <w:spacing w:after="120"/>
+            </w:pPr>
+            <w:r>
+              <w:t>Enter: C</w:t>
+            </w:r>
+          </w:p>
+        </w:tc>
+        <w:tc>
+          <w:tcPr>
+            <w:tcW w:w="4696" w:type="dxa"/>
+          </w:tcPr>
+          <w:p>
+            <w:pPr>
+              <w:spacing w:after="120"/>
+            </w:pPr>
+            <w:r>
+              <w:t>Display “Checking In” and prompt for confirmation number</w:t>
+            </w:r>
+          </w:p>
+        </w:tc>
+        <w:tc>
+          <w:tcPr>
+            <w:tcW w:w="759" w:type="dxa"/>
+            <w:vAlign w:val="center"/>
+          </w:tcPr>
+          <w:p>
+            <w:pPr>
+              <w:jc w:val="center"/>
+            </w:pPr>
+            <w:r>
+              <w:rPr>
+                <w:b/>
+                <w:color w:val="008000"/>
+              </w:rPr>
+              <w:t>P</w:t>
+            </w:r>
+          </w:p>
+        </w:tc>
+      </w:tr>
+      <w:tr>
+        <w:tc>
+          <w:tcPr>
+            <w:tcW w:w="738" w:type="dxa"/>
+          </w:tcPr>
+          <w:p>
+            <w:r>
+              <w:t>15</w:t>
+            </w:r>
+          </w:p>
+        </w:tc>
+        <w:tc>
+          <w:tcPr>
+            <w:tcW w:w="2515" w:type="dxa"/>
+          </w:tcPr>
+          <w:p>
+            <w:pPr>
+              <w:spacing w:after="120"/>
+            </w:pPr>
+            <w:r>
+              <w:t>Enter: 1082018101</w:t>
+            </w:r>
+          </w:p>
+        </w:tc>
+        <w:tc>
+          <w:tcPr>
+            <w:tcW w:w="4696" w:type="dxa"/>
+          </w:tcPr>
+          <w:p>
+            <w:pPr>
+              <w:spacing w:after="120"/>
+            </w:pPr>
+            <w:r>
+              <w:t xml:space="preserve">Display booking details and prompt to confirm </w:t>
+            </w:r>
+            <w:proofErr w:type="spellStart"/>
+            <w:r>
+              <w:t>checkin</w:t>
+            </w:r>
+            <w:proofErr w:type="spellEnd"/>
+          </w:p>
+          <w:p>
+            <w:pPr>
+              <w:spacing w:after="120"/>
+            </w:pPr>
+            <w:r>
+              <w:rPr>
+                <w:noProof/>
+              </w:rPr>
+              <w:drawing>
+                <wp:inline distT="0" distB="0" distL="0" distR="0" wp14:anchorId="7151D292" wp14:editId="48A48CE1">
+                  <wp:extent cx="2844800" cy="444500"/>
+                  <wp:effectExtent l="0" t="0" r="0" b="0"/>
+                  <wp:docPr id="7" name="Picture 7"/>
+                  <wp:cNvGraphicFramePr>
+                    <a:graphicFrameLocks xmlns:a="http://schemas.openxmlformats.org/drawingml/2006/main" noChangeAspect="1"/>
+                  </wp:cNvGraphicFramePr>
+                  <a:graphic xmlns:a="http://schemas.openxmlformats.org/drawingml/2006/main">
+                    <a:graphicData uri="http://schemas.openxmlformats.org/drawingml/2006/picture">
+                      <pic:pic xmlns:pic="http://schemas.openxmlformats.org/drawingml/2006/picture">
+                        <pic:nvPicPr>
+                          <pic:cNvPr id="1" name=""/>
+                          <pic:cNvPicPr/>
+                        </pic:nvPicPr>
+                        <pic:blipFill>
+                          <a:blip r:embed="rId11"/>
+                          <a:stretch>
+                            <a:fillRect/>
+                          </a:stretch>
+                        </pic:blipFill>
+                        <pic:spPr>
+                          <a:xfrm>
+                            <a:off x="0" y="0"/>
+                            <a:ext cx="2844800" cy="444500"/>
+                          </a:xfrm>
+                          <a:prstGeom prst="rect">
+                            <a:avLst/>
+                          </a:prstGeom>
+                        </pic:spPr>
+                      </pic:pic>
+                    </a:graphicData>
+                  </a:graphic>
+                </wp:inline>
+              </w:drawing>
+            </w:r>
+          </w:p>
+        </w:tc>
+        <w:tc>
+          <w:tcPr>
+            <w:tcW w:w="759" w:type="dxa"/>
+            <w:vAlign w:val="center"/>
+          </w:tcPr>
+          <w:p>
+            <w:pPr>
+              <w:jc w:val="center"/>
+            </w:pPr>
+            <w:r>
+              <w:rPr>
+                <w:b/>
+                <w:color w:val="008000"/>
+              </w:rPr>
+              <w:t>P</w:t>
+            </w:r>
+          </w:p>
+        </w:tc>
+      </w:tr>
+      <w:tr>
+        <w:tc>
+          <w:tcPr>
+            <w:tcW w:w="738" w:type="dxa"/>
+          </w:tcPr>
+          <w:p>
+            <w:r>
+              <w:t>16</w:t>
+            </w:r>
+          </w:p>
+        </w:tc>
+        <w:tc>
+          <w:tcPr>
+            <w:tcW w:w="2515" w:type="dxa"/>
+          </w:tcPr>
+          <w:p>
+            <w:pPr>
+              <w:spacing w:after="120"/>
+            </w:pPr>
+            <w:r>
+              <w:t>Enter: Y</w:t>
+            </w:r>
+          </w:p>
+        </w:tc>
+        <w:tc>
+          <w:tcPr>
+            <w:tcW w:w="4696" w:type="dxa"/>
+          </w:tcPr>
+          <w:p>
+            <w:pPr>
+              <w:spacing w:after="120"/>
+            </w:pPr>
+            <w:r>
+              <w:t>Display “</w:t>
+            </w:r>
+            <w:proofErr w:type="spellStart"/>
+            <w:r>
+              <w:t>Checkin</w:t>
+            </w:r>
+            <w:proofErr w:type="spellEnd"/>
+            <w:r>
+              <w:t xml:space="preserve"> confirmed” and prompt to continue</w:t>
+            </w:r>
+          </w:p>
+        </w:tc>
+        <w:tc>
+          <w:tcPr>
+            <w:tcW w:w="759" w:type="dxa"/>
+            <w:vAlign w:val="center"/>
+          </w:tcPr>
+          <w:p>
+            <w:pPr>
+              <w:jc w:val="center"/>
+            </w:pPr>
+            <w:r>
+              <w:rPr>
+                <w:b/>
+                <w:color w:val="008000"/>
+              </w:rPr>
+              <w:t>P</w:t>
+            </w:r>
+          </w:p>
+        </w:tc>
+      </w:tr>
+      <w:tr>
+        <w:tc>
+          <w:tcPr>
+            <w:tcW w:w="738" w:type="dxa"/>
+          </w:tcPr>
+          <w:p>
+            <w:r>
+              <w:t>17</w:t>
+            </w:r>
+          </w:p>
+        </w:tc>
+        <w:tc>
+          <w:tcPr>
+            <w:tcW w:w="2515" w:type="dxa"/>
+          </w:tcPr>
+          <w:p>
+            <w:pPr>
+              <w:spacing w:after="120"/>
+            </w:pPr>
+            <w:r>
+              <w:t>Press Enter</w:t>
+            </w:r>
+          </w:p>
+        </w:tc>
+        <w:tc>
+          <w:tcPr>
+            <w:tcW w:w="4696" w:type="dxa"/>
+          </w:tcPr>
+          <w:p>
+            <w:pPr>
+              <w:spacing w:after="120"/>
+            </w:pPr>
+            <w:r>
+              <w:t>Main menu is displayed</w:t>
+            </w:r>
+          </w:p>
+        </w:tc>
+        <w:tc>
+          <w:tcPr>
+            <w:tcW w:w="759" w:type="dxa"/>
+            <w:vAlign w:val="center"/>
+          </w:tcPr>
+          <w:p>
+            <w:pPr>
+              <w:jc w:val="center"/>
+            </w:pPr>
+            <w:r>
+              <w:rPr>
+                <w:b/>
+                <w:color w:val="008000"/>
+              </w:rPr>
+              <w:t>P</w:t>
+            </w:r>
+          </w:p>
+        </w:tc>
+      </w:tr>
+      <w:tr>
+        <w:tc>
+          <w:tcPr>
+            <w:tcW w:w="738" w:type="dxa"/>
+          </w:tcPr>
+          <w:p>
+            <w:r>
+              <w:t>18</w:t>
+            </w:r>
+          </w:p>
+        </w:tc>
+        <w:tc>
+          <w:tcPr>
+            <w:tcW w:w="2515" w:type="dxa"/>
+          </w:tcPr>
+          <w:p>
+            <w:pPr>
+              <w:spacing w:after="120"/>
+            </w:pPr>
+            <w:r>
+              <w:t>Press: R</w:t>
+            </w:r>
+          </w:p>
+        </w:tc>
+        <w:tc>
+          <w:tcPr>
+            <w:tcW w:w="4696" w:type="dxa"/>
+          </w:tcPr>
+          <w:p>
+            <w:pPr>
+              <w:spacing w:after="120"/>
+            </w:pPr>
+            <w:r>
+              <w:t>Prompt for Room ID</w:t>
+            </w:r>
+          </w:p>
+        </w:tc>
+        <w:tc>
+          <w:tcPr>
+            <w:tcW w:w="759" w:type="dxa"/>
+            <w:vAlign w:val="center"/>
+          </w:tcPr>
+          <w:p>
+            <w:pPr>
+              <w:jc w:val="center"/>
+            </w:pPr>
+            <w:r>
+              <w:rPr>
+                <w:b/>
+                <w:color w:val="008000"/>
+              </w:rPr>
+              <w:t>P</w:t>
+            </w:r>
+          </w:p>
+        </w:tc>
+      </w:tr>
+      <w:tr>
+        <w:tc>
+          <w:tcPr>
+            <w:tcW w:w="738" w:type="dxa"/>
+          </w:tcPr>
+          <w:p>
+            <w:r>
+              <w:t>19</w:t>
+            </w:r>
+          </w:p>
+        </w:tc>
+        <w:tc>
+          <w:tcPr>
+            <w:tcW w:w="2515" w:type="dxa"/>
+          </w:tcPr>
+          <w:p>
+            <w:pPr>
+              <w:spacing w:after="120"/>
+            </w:pPr>
+            <w:r>
+              <w:t>Enter</w:t>
+            </w:r>
+            <w:r>
+              <w:t>: 101</w:t>
+            </w:r>
+          </w:p>
+        </w:tc>
+        <w:tc>
+          <w:tcPr>
+            <w:tcW w:w="4696" w:type="dxa"/>
+          </w:tcPr>
+          <w:p>
+            <w:pPr>
+              <w:spacing w:after="120"/>
+            </w:pPr>
+            <w:r>
+              <w:t>Prompt for service</w:t>
+            </w:r>
+          </w:p>
+        </w:tc>
+        <w:tc>
+          <w:tcPr>
+            <w:tcW w:w="759" w:type="dxa"/>
+            <w:vAlign w:val="center"/>
+          </w:tcPr>
+          <w:p>
+            <w:pPr>
+              <w:jc w:val="center"/>
+            </w:pPr>
+            <w:r>
+              <w:rPr>
+                <w:b/>
+                <w:color w:val="008000"/>
+              </w:rPr>
+              <w:t>P</w:t>
+            </w:r>
+          </w:p>
+        </w:tc>
+      </w:tr>
+      <w:tr>
+        <w:tc>
+          <w:tcPr>
+            <w:tcW w:w="738" w:type="dxa"/>
+          </w:tcPr>
+          <w:p>
+            <w:r>
+              <w:t>20</w:t>
+            </w:r>
+          </w:p>
+        </w:tc>
+        <w:tc>
+          <w:tcPr>
+            <w:tcW w:w="2515" w:type="dxa"/>
+          </w:tcPr>
+          <w:p>
+            <w:pPr>
+              <w:spacing w:after="120"/>
+            </w:pPr>
+            <w:r>
+              <w:t>Press B</w:t>
+            </w:r>
+          </w:p>
+        </w:tc>
+        <w:tc>
+          <w:tcPr>
+            <w:tcW w:w="4696" w:type="dxa"/>
+          </w:tcPr>
+          <w:p>
+            <w:pPr>
+              <w:spacing w:after="120"/>
+            </w:pPr>
+            <w:r>
+              <w:t>Prompt to enter cost</w:t>
+            </w:r>
+          </w:p>
+        </w:tc>
+        <w:tc>
+          <w:tcPr>
+            <w:tcW w:w="759" w:type="dxa"/>
+            <w:vAlign w:val="center"/>
+          </w:tcPr>
+          <w:p>
+            <w:pPr>
+              <w:jc w:val="center"/>
+            </w:pPr>
+            <w:r>
+              <w:rPr>
+                <w:b/>
+                <w:color w:val="008000"/>
+              </w:rPr>
+              <w:t>P</w:t>
+            </w:r>
+          </w:p>
+        </w:tc>
+      </w:tr>
+      <w:tr>
+        <w:tc>
+          <w:tcPr>
+            <w:tcW w:w="738" w:type="dxa"/>
+          </w:tcPr>
+          <w:p>
+            <w:r>
+              <w:t>21</w:t>
+            </w:r>
+          </w:p>
+        </w:tc>
+        <w:tc>
+          <w:tcPr>
+            <w:tcW w:w="2515" w:type="dxa"/>
+          </w:tcPr>
+          <w:p>
+            <w:pPr>
+              <w:spacing w:after="120"/>
+            </w:pPr>
+            <w:r>
+              <w:t xml:space="preserve">Enter: </w:t>
+            </w:r>
+            <w:r>
+              <w:t>20</w:t>
+            </w:r>
+          </w:p>
+        </w:tc>
+        <w:tc>
+          <w:tcPr>
+            <w:tcW w:w="4696" w:type="dxa"/>
+          </w:tcPr>
+          <w:p>
+            <w:pPr>
+              <w:spacing w:after="120"/>
+            </w:pPr>
+            <w:r>
+              <w:t>Display room, service type and cost of service</w:t>
+            </w:r>
+            <w:r>
+              <w:t xml:space="preserve"> + prompt to continue</w:t>
+            </w:r>
+          </w:p>
+          <w:p>
+            <w:pPr>
+              <w:spacing w:after="120"/>
+            </w:pPr>
+            <w:r>
+              <w:rPr>
+                <w:noProof/>
+              </w:rPr>
+              <w:drawing>
+                <wp:inline distT="0" distB="0" distL="0" distR="0" wp14:anchorId="73421CDE" wp14:editId="74C0BF03">
+                  <wp:extent cx="2638425" cy="257175"/>
+                  <wp:effectExtent l="0" t="0" r="9525" b="9525"/>
+                  <wp:docPr id="8" name="Picture 8"/>
+                  <wp:cNvGraphicFramePr>
+                    <a:graphicFrameLocks xmlns:a="http://schemas.openxmlformats.org/drawingml/2006/main" noChangeAspect="1"/>
+                  </wp:cNvGraphicFramePr>
+                  <a:graphic xmlns:a="http://schemas.openxmlformats.org/drawingml/2006/main">
+                    <a:graphicData uri="http://schemas.openxmlformats.org/drawingml/2006/picture">
+                      <pic:pic xmlns:pic="http://schemas.openxmlformats.org/drawingml/2006/picture">
+                        <pic:nvPicPr>
+                          <pic:cNvPr id="1" name=""/>
+                          <pic:cNvPicPr/>
+                        </pic:nvPicPr>
+                        <pic:blipFill>
+                          <a:blip r:embed="rId12"/>
+                          <a:stretch>
+                            <a:fillRect/>
+                          </a:stretch>
+                        </pic:blipFill>
+                        <pic:spPr>
+                          <a:xfrm>
+                            <a:off x="0" y="0"/>
+                            <a:ext cx="2638425" cy="257175"/>
+                          </a:xfrm>
+                          <a:prstGeom prst="rect">
+                            <a:avLst/>
+                          </a:prstGeom>
+                        </pic:spPr>
+                      </pic:pic>
+                    </a:graphicData>
+                  </a:graphic>
+                </wp:inline>
+              </w:drawing>
+            </w:r>
+          </w:p>
+        </w:tc>
+        <w:tc>
+          <w:tcPr>
+            <w:tcW w:w="759" w:type="dxa"/>
+            <w:vAlign w:val="center"/>
+          </w:tcPr>
+          <w:p>
+            <w:pPr>
+              <w:jc w:val="center"/>
+            </w:pPr>
+            <w:r>
+              <w:rPr>
+                <w:b/>
+                <w:color w:val="008000"/>
+              </w:rPr>
+              <w:t>P</w:t>
+            </w:r>
+          </w:p>
+        </w:tc>
+      </w:tr>
+      <w:tr>
+        <w:tc>
+          <w:tcPr>
+            <w:tcW w:w="738" w:type="dxa"/>
+          </w:tcPr>
+          <w:p>
+            <w:r>
+              <w:t>22</w:t>
+            </w:r>
+          </w:p>
+        </w:tc>
+        <w:tc>
+          <w:tcPr>
+            <w:tcW w:w="2515" w:type="dxa"/>
+          </w:tcPr>
+          <w:p>
+            <w:pPr>
+              <w:spacing w:after="120"/>
+            </w:pPr>
+            <w:r>
+              <w:t>Press Enter</w:t>
+            </w:r>
+          </w:p>
+        </w:tc>
+        <w:tc>
+          <w:tcPr>
+            <w:tcW w:w="4696" w:type="dxa"/>
+          </w:tcPr>
+          <w:p>
+            <w:pPr>
+              <w:spacing w:after="120"/>
+            </w:pPr>
+            <w:r>
+              <w:t>Main menu is displayed</w:t>
+            </w:r>
+          </w:p>
+        </w:tc>
+        <w:tc>
+          <w:tcPr>
+            <w:tcW w:w="759" w:type="dxa"/>
+            <w:vAlign w:val="center"/>
+          </w:tcPr>
+          <w:p>
+            <w:pPr>
+              <w:jc w:val="center"/>
+            </w:pPr>
+            <w:r>
+              <w:rPr>
+                <w:b/>
+                <w:color w:val="008000"/>
+              </w:rPr>
+              <w:t>P</w:t>
+            </w:r>
+          </w:p>
+        </w:tc>
+      </w:tr>
+      <w:tr>
+        <w:tc>
+          <w:tcPr>
+            <w:tcW w:w="738" w:type="dxa"/>
+          </w:tcPr>
+          <w:p>
+            <w:r>
+              <w:t>23</w:t>
+            </w:r>
+          </w:p>
+        </w:tc>
+        <w:tc>
+          <w:tcPr>
+            <w:tcW w:w="2515" w:type="dxa"/>
+          </w:tcPr>
+          <w:p>
+            <w:pPr>
+              <w:spacing w:after="120"/>
+            </w:pPr>
+            <w:r>
+              <w:t>Press: R</w:t>
+            </w:r>
+          </w:p>
+        </w:tc>
+        <w:tc>
+          <w:tcPr>
+            <w:tcW w:w="4696" w:type="dxa"/>
+          </w:tcPr>
+          <w:p>
+            <w:pPr>
+              <w:spacing w:after="120"/>
+            </w:pPr>
+            <w:r>
+              <w:t>Prompt for Room ID</w:t>
+            </w:r>
+          </w:p>
+        </w:tc>
+        <w:tc>
+          <w:tcPr>
+            <w:tcW w:w="759" w:type="dxa"/>
+            <w:vAlign w:val="center"/>
+          </w:tcPr>
+          <w:p>
+            <w:pPr>
+              <w:jc w:val="center"/>
+            </w:pPr>
+            <w:r>
+              <w:rPr>
+                <w:b/>
+                <w:color w:val="008000"/>
+              </w:rPr>
+              <w:t>P</w:t>
+            </w:r>
+          </w:p>
+        </w:tc>
+      </w:tr>
+      <w:tr>
+        <w:tc>
+          <w:tcPr>
+            <w:tcW w:w="738" w:type="dxa"/>
+          </w:tcPr>
+          <w:p>
+            <w:r>
+              <w:t>24</w:t>
+            </w:r>
+          </w:p>
+        </w:tc>
+        <w:tc>
+          <w:tcPr>
+            <w:tcW w:w="2515" w:type="dxa"/>
+          </w:tcPr>
+          <w:p>
+            <w:pPr>
+              <w:spacing w:after="120"/>
+            </w:pPr>
+            <w:r>
+              <w:t>Enter: 101</w:t>
+            </w:r>
+          </w:p>
+        </w:tc>
+        <w:tc>
+          <w:tcPr>
+            <w:tcW w:w="4696" w:type="dxa"/>
+          </w:tcPr>
+          <w:p>
+            <w:pPr>
+              <w:spacing w:after="120"/>
+            </w:pPr>
+            <w:r>
+              <w:t>Prompt for service</w:t>
+            </w:r>
+          </w:p>
+        </w:tc>
+        <w:tc>
+          <w:tcPr>
+            <w:tcW w:w="759" w:type="dxa"/>
+            <w:vAlign w:val="center"/>
+          </w:tcPr>
+          <w:p>
+            <w:pPr>
+              <w:jc w:val="center"/>
+            </w:pPr>
+            <w:r>
+              <w:rPr>
+                <w:b/>
+                <w:color w:val="008000"/>
+              </w:rPr>
+              <w:t>P</w:t>
+            </w:r>
+          </w:p>
+        </w:tc>
+      </w:tr>
+      <w:tr>
+        <w:tc>
+          <w:tcPr>
+            <w:tcW w:w="738" w:type="dxa"/>
+          </w:tcPr>
+          <w:p>
+            <w:r>
+              <w:t>25</w:t>
+            </w:r>
+          </w:p>
+        </w:tc>
+        <w:tc>
+          <w:tcPr>
+            <w:tcW w:w="2515" w:type="dxa"/>
+          </w:tcPr>
+          <w:p>
+            <w:pPr>
+              <w:spacing w:after="120"/>
+            </w:pPr>
+            <w:r>
+              <w:t>Press B</w:t>
+            </w:r>
+          </w:p>
+        </w:tc>
+        <w:tc>
+          <w:tcPr>
+            <w:tcW w:w="4696" w:type="dxa"/>
+          </w:tcPr>
+          <w:p>
+            <w:pPr>
+              <w:spacing w:after="120"/>
+            </w:pPr>
+            <w:r>
+              <w:t>Prompt to enter cost</w:t>
+            </w:r>
+          </w:p>
+        </w:tc>
+        <w:tc>
+          <w:tcPr>
+            <w:tcW w:w="759" w:type="dxa"/>
+            <w:vAlign w:val="center"/>
+          </w:tcPr>
+          <w:p>
+            <w:pPr>
+              <w:jc w:val="center"/>
+            </w:pPr>
+            <w:r>
+              <w:rPr>
+                <w:b/>
+                <w:color w:val="008000"/>
+              </w:rPr>
+              <w:t>P</w:t>
+            </w:r>
+          </w:p>
+        </w:tc>
+      </w:tr>
+      <w:tr>
+        <w:tc>
+          <w:tcPr>
+            <w:tcW w:w="738" w:type="dxa"/>
+          </w:tcPr>
+          <w:p>
+            <w:r>
+              <w:t>26</w:t>
+            </w:r>
+          </w:p>
+        </w:tc>
+        <w:tc>
+          <w:tcPr>
+            <w:tcW w:w="2515" w:type="dxa"/>
+          </w:tcPr>
+          <w:p>
+            <w:pPr>
+              <w:spacing w:after="120"/>
+            </w:pPr>
+            <w:r>
+              <w:t xml:space="preserve">Enter: </w:t>
+            </w:r>
+            <w:r>
+              <w:t>30</w:t>
+            </w:r>
+          </w:p>
+        </w:tc>
+        <w:tc>
+          <w:tcPr>
+            <w:tcW w:w="4696" w:type="dxa"/>
+          </w:tcPr>
+          <w:p>
+            <w:pPr>
+              <w:spacing w:after="120"/>
+            </w:pPr>
+            <w:r>
+              <w:t>Display room, service type and cost of service + prompt to continue</w:t>
+            </w:r>
+          </w:p>
+          <w:p>
+            <w:pPr>
+              <w:spacing w:after="120"/>
+            </w:pPr>
+            <w:r>
+              <w:rPr>
+                <w:noProof/>
+              </w:rPr>
+              <w:lastRenderedPageBreak/>
+              <w:drawing>
+                <wp:inline distT="0" distB="0" distL="0" distR="0" wp14:anchorId="21B842FA" wp14:editId="011179F6">
+                  <wp:extent cx="2619375" cy="276225"/>
+                  <wp:effectExtent l="0" t="0" r="9525" b="9525"/>
+                  <wp:docPr id="11" name="Picture 11"/>
+                  <wp:cNvGraphicFramePr>
+                    <a:graphicFrameLocks xmlns:a="http://schemas.openxmlformats.org/drawingml/2006/main" noChangeAspect="1"/>
+                  </wp:cNvGraphicFramePr>
+                  <a:graphic xmlns:a="http://schemas.openxmlformats.org/drawingml/2006/main">
+                    <a:graphicData uri="http://schemas.openxmlformats.org/drawingml/2006/picture">
+                      <pic:pic xmlns:pic="http://schemas.openxmlformats.org/drawingml/2006/picture">
+                        <pic:nvPicPr>
+                          <pic:cNvPr id="1" name=""/>
+                          <pic:cNvPicPr/>
+                        </pic:nvPicPr>
+                        <pic:blipFill>
+                          <a:blip r:embed="rId13"/>
+                          <a:stretch>
+                            <a:fillRect/>
+                          </a:stretch>
+                        </pic:blipFill>
+                        <pic:spPr>
+                          <a:xfrm>
+                            <a:off x="0" y="0"/>
+                            <a:ext cx="2619375" cy="276225"/>
+                          </a:xfrm>
+                          <a:prstGeom prst="rect">
+                            <a:avLst/>
+                          </a:prstGeom>
+                        </pic:spPr>
+                      </pic:pic>
+                    </a:graphicData>
+                  </a:graphic>
+                </wp:inline>
+              </w:drawing>
+            </w:r>
+          </w:p>
+        </w:tc>
+        <w:tc>
+          <w:tcPr>
+            <w:tcW w:w="759" w:type="dxa"/>
+            <w:vAlign w:val="center"/>
+          </w:tcPr>
+          <w:p>
+            <w:pPr>
+              <w:jc w:val="center"/>
+            </w:pPr>
+            <w:r>
+              <w:rPr>
+                <w:b/>
+                <w:color w:val="008000"/>
+              </w:rPr>
+              <w:lastRenderedPageBreak/>
+              <w:t>P</w:t>
+            </w:r>
+          </w:p>
+        </w:tc>
+      </w:tr>
+      <w:tr>
+        <w:tc>
+          <w:tcPr>
+            <w:tcW w:w="738" w:type="dxa"/>
+          </w:tcPr>
+          <w:p>
+            <w:r>
+              <w:t>27</w:t>
+            </w:r>
+          </w:p>
+        </w:tc>
+        <w:tc>
+          <w:tcPr>
+            <w:tcW w:w="2515" w:type="dxa"/>
+          </w:tcPr>
+          <w:p>
+            <w:pPr>
+              <w:spacing w:after="120"/>
+            </w:pPr>
+            <w:r>
+              <w:t>Press Enter</w:t>
+            </w:r>
+          </w:p>
+        </w:tc>
+        <w:tc>
+          <w:tcPr>
+            <w:tcW w:w="4696" w:type="dxa"/>
+          </w:tcPr>
+          <w:p>
+            <w:pPr>
+              <w:spacing w:after="120"/>
+            </w:pPr>
+            <w:r>
+              <w:t>Main menu is displayed</w:t>
+            </w:r>
+          </w:p>
+        </w:tc>
+        <w:tc>
+          <w:tcPr>
+            <w:tcW w:w="759" w:type="dxa"/>
+            <w:vAlign w:val="center"/>
+          </w:tcPr>
+          <w:p>
+            <w:pPr>
+              <w:jc w:val="center"/>
+            </w:pPr>
+            <w:r>
+              <w:rPr>
+                <w:b/>
+                <w:color w:val="008000"/>
+              </w:rPr>
+              <w:t>P</w:t>
+            </w:r>
+          </w:p>
+        </w:tc>
+      </w:tr>
+      <w:tr>
+        <w:tc>
+          <w:tcPr>
+            <w:tcW w:w="738" w:type="dxa"/>
+          </w:tcPr>
+          <w:p>
+            <w:r>
+              <w:t>28</w:t>
+            </w:r>
+          </w:p>
+        </w:tc>
+        <w:tc>
+          <w:tcPr>
+            <w:tcW w:w="2515" w:type="dxa"/>
+          </w:tcPr>
+          <w:p>
+            <w:pPr>
+              <w:spacing w:after="120"/>
+            </w:pPr>
+            <w:r>
+              <w:t>Press: R</w:t>
+            </w:r>
+          </w:p>
+        </w:tc>
+        <w:tc>
+          <w:tcPr>
+            <w:tcW w:w="4696" w:type="dxa"/>
+          </w:tcPr>
+          <w:p>
+            <w:pPr>
+              <w:spacing w:after="120"/>
+            </w:pPr>
+            <w:r>
+              <w:t>Prompt for Room ID</w:t>
+            </w:r>
+          </w:p>
+        </w:tc>
+        <w:tc>
+          <w:tcPr>
+            <w:tcW w:w="759" w:type="dxa"/>
+            <w:vAlign w:val="center"/>
+          </w:tcPr>
+          <w:p>
+            <w:pPr>
+              <w:jc w:val="center"/>
+            </w:pPr>
+            <w:r>
+              <w:rPr>
+                <w:b/>
+                <w:color w:val="008000"/>
+              </w:rPr>
+              <w:t>P</w:t>
+            </w:r>
+          </w:p>
+        </w:tc>
+      </w:tr>
+      <w:tr>
+        <w:tc>
+          <w:tcPr>
+            <w:tcW w:w="738" w:type="dxa"/>
+          </w:tcPr>
+          <w:p>
+            <w:r>
+              <w:t>29</w:t>
+            </w:r>
+          </w:p>
+        </w:tc>
+        <w:tc>
+          <w:tcPr>
+            <w:tcW w:w="2515" w:type="dxa"/>
+          </w:tcPr>
+          <w:p>
+            <w:pPr>
+              <w:spacing w:after="120"/>
+            </w:pPr>
+            <w:r>
+              <w:t>Enter: 101</w:t>
+            </w:r>
+          </w:p>
+        </w:tc>
+        <w:tc>
+          <w:tcPr>
+            <w:tcW w:w="4696" w:type="dxa"/>
+          </w:tcPr>
+          <w:p>
+            <w:pPr>
+              <w:spacing w:after="120"/>
+            </w:pPr>
+            <w:r>
+              <w:t>Prompt for service</w:t>
+            </w:r>
+          </w:p>
+        </w:tc>
+        <w:tc>
+          <w:tcPr>
+            <w:tcW w:w="759" w:type="dxa"/>
+            <w:vAlign w:val="center"/>
+          </w:tcPr>
+          <w:p>
+            <w:pPr>
+              <w:jc w:val="center"/>
+            </w:pPr>
+            <w:r>
+              <w:rPr>
+                <w:b/>
+                <w:color w:val="008000"/>
+              </w:rPr>
+              <w:t>P</w:t>
+            </w:r>
+          </w:p>
+        </w:tc>
+      </w:tr>
+      <w:tr>
+        <w:tc>
+          <w:tcPr>
+            <w:tcW w:w="738" w:type="dxa"/>
+          </w:tcPr>
+          <w:p>
+            <w:r>
+              <w:t>30</w:t>
+            </w:r>
+          </w:p>
+        </w:tc>
+        <w:tc>
+          <w:tcPr>
+            <w:tcW w:w="2515" w:type="dxa"/>
+          </w:tcPr>
+          <w:p>
+            <w:pPr>
+              <w:spacing w:after="120"/>
+            </w:pPr>
+            <w:r>
+              <w:t xml:space="preserve">Press </w:t>
+            </w:r>
+            <w:r>
+              <w:t>S</w:t>
+            </w:r>
+          </w:p>
+        </w:tc>
+        <w:tc>
+          <w:tcPr>
+            <w:tcW w:w="4696" w:type="dxa"/>
+          </w:tcPr>
+          <w:p>
+            <w:pPr>
+              <w:spacing w:after="120"/>
+            </w:pPr>
+            <w:r>
+              <w:t>Prompt to enter cost</w:t>
+            </w:r>
+          </w:p>
+        </w:tc>
+        <w:tc>
+          <w:tcPr>
+            <w:tcW w:w="759" w:type="dxa"/>
+            <w:vAlign w:val="center"/>
+          </w:tcPr>
+          <w:p>
+            <w:pPr>
+              <w:jc w:val="center"/>
+            </w:pPr>
+            <w:r>
+              <w:rPr>
+                <w:b/>
+                <w:color w:val="008000"/>
+              </w:rPr>
+              <w:t>P</w:t>
+            </w:r>
+          </w:p>
+        </w:tc>
+      </w:tr>
+      <w:tr>
+        <w:tc>
+          <w:tcPr>
+            <w:tcW w:w="738" w:type="dxa"/>
+          </w:tcPr>
+          <w:p>
+            <w:r>
+              <w:t>31</w:t>
+            </w:r>
+          </w:p>
+        </w:tc>
+        <w:tc>
+          <w:tcPr>
+            <w:tcW w:w="2515" w:type="dxa"/>
+          </w:tcPr>
+          <w:p>
+            <w:pPr>
+              <w:spacing w:after="120"/>
+            </w:pPr>
+            <w:r>
+              <w:t>Enter: 20</w:t>
+            </w:r>
+          </w:p>
+        </w:tc>
+        <w:tc>
+          <w:tcPr>
+            <w:tcW w:w="4696" w:type="dxa"/>
+          </w:tcPr>
+          <w:p>
+            <w:pPr>
+              <w:spacing w:after="120"/>
+            </w:pPr>
+            <w:r>
+              <w:t>Display room, service type and cost of service + prompt to continue</w:t>
+            </w:r>
+          </w:p>
+          <w:p>
+            <w:pPr>
+              <w:spacing w:after="120"/>
+            </w:pPr>
+            <w:r>
+              <w:rPr>
+                <w:noProof/>
+              </w:rPr>
+              <w:drawing>
+                <wp:inline distT="0" distB="0" distL="0" distR="0" wp14:anchorId="3501925F" wp14:editId="2D74974B">
+                  <wp:extent cx="2819400" cy="266700"/>
+                  <wp:effectExtent l="0" t="0" r="0" b="0"/>
+                  <wp:docPr id="12" name="Picture 12"/>
+                  <wp:cNvGraphicFramePr>
+                    <a:graphicFrameLocks xmlns:a="http://schemas.openxmlformats.org/drawingml/2006/main" noChangeAspect="1"/>
+                  </wp:cNvGraphicFramePr>
+                  <a:graphic xmlns:a="http://schemas.openxmlformats.org/drawingml/2006/main">
+                    <a:graphicData uri="http://schemas.openxmlformats.org/drawingml/2006/picture">
+                      <pic:pic xmlns:pic="http://schemas.openxmlformats.org/drawingml/2006/picture">
+                        <pic:nvPicPr>
+                          <pic:cNvPr id="1" name=""/>
+                          <pic:cNvPicPr/>
+                        </pic:nvPicPr>
+                        <pic:blipFill>
+                          <a:blip r:embed="rId14"/>
+                          <a:stretch>
+                            <a:fillRect/>
+                          </a:stretch>
+                        </pic:blipFill>
+                        <pic:spPr>
+                          <a:xfrm>
+                            <a:off x="0" y="0"/>
+                            <a:ext cx="2819400" cy="266700"/>
+                          </a:xfrm>
+                          <a:prstGeom prst="rect">
+                            <a:avLst/>
+                          </a:prstGeom>
+                        </pic:spPr>
+                      </pic:pic>
+                    </a:graphicData>
+                  </a:graphic>
+                </wp:inline>
+              </w:drawing>
+            </w:r>
+          </w:p>
+        </w:tc>
+        <w:tc>
+          <w:tcPr>
+            <w:tcW w:w="759" w:type="dxa"/>
+            <w:vAlign w:val="center"/>
+          </w:tcPr>
+          <w:p>
+            <w:pPr>
+              <w:jc w:val="center"/>
+            </w:pPr>
+            <w:r>
+              <w:rPr>
+                <w:b/>
+                <w:color w:val="008000"/>
+              </w:rPr>
+              <w:t>P</w:t>
+            </w:r>
+          </w:p>
+        </w:tc>
+      </w:tr>
+      <w:tr>
+        <w:tc>
+          <w:tcPr>
+            <w:tcW w:w="738" w:type="dxa"/>
+          </w:tcPr>
+          <w:p>
+            <w:r>
+              <w:t>32</w:t>
+            </w:r>
+          </w:p>
+        </w:tc>
+        <w:tc>
+          <w:tcPr>
+            <w:tcW w:w="2515" w:type="dxa"/>
+          </w:tcPr>
+          <w:p>
+            <w:pPr>
+              <w:spacing w:after="120"/>
+            </w:pPr>
+            <w:r>
+              <w:t>Press Enter</w:t>
+            </w:r>
+          </w:p>
+        </w:tc>
+        <w:tc>
+          <w:tcPr>
+            <w:tcW w:w="4696" w:type="dxa"/>
+          </w:tcPr>
+          <w:p>
+            <w:pPr>
+              <w:spacing w:after="120"/>
+            </w:pPr>
+            <w:r>
+              <w:t>Main menu is displayed</w:t>
+            </w:r>
+          </w:p>
+        </w:tc>
+        <w:tc>
+          <w:tcPr>
+            <w:tcW w:w="759" w:type="dxa"/>
+            <w:vAlign w:val="center"/>
+          </w:tcPr>
+          <w:p>
+            <w:pPr>
+              <w:jc w:val="center"/>
+            </w:pPr>
+            <w:r>
+              <w:rPr>
+                <w:b/>
+                <w:color w:val="008000"/>
+              </w:rPr>
+              <w:t>P</w:t>
+            </w:r>
+          </w:p>
+        </w:tc>
+      </w:tr>
+      <w:tr>
+        <w:tc>
+          <w:tcPr>
+            <w:tcW w:w="738" w:type="dxa"/>
+          </w:tcPr>
+          <w:p>
+            <w:r>
+              <w:t>33</w:t>
+            </w:r>
+          </w:p>
+        </w:tc>
+        <w:tc>
+          <w:tcPr>
+            <w:tcW w:w="2515" w:type="dxa"/>
+          </w:tcPr>
+          <w:p>
+            <w:pPr>
+              <w:spacing w:after="120"/>
+            </w:pPr>
+            <w:r>
+              <w:t>Enter: D</w:t>
+            </w:r>
+          </w:p>
+        </w:tc>
+        <w:tc>
+          <w:tcPr>
+            <w:tcW w:w="4696" w:type="dxa"/>
+          </w:tcPr>
+          <w:p>
+            <w:pPr>
+              <w:spacing w:after="120"/>
+            </w:pPr>
+            <w:r>
+              <w:t>Display “Checking Out” and prompt for room number</w:t>
+            </w:r>
+          </w:p>
+        </w:tc>
+        <w:tc>
+          <w:tcPr>
+            <w:tcW w:w="759" w:type="dxa"/>
+            <w:vAlign w:val="center"/>
+          </w:tcPr>
+          <w:p>
+            <w:pPr>
+              <w:jc w:val="center"/>
+            </w:pPr>
+            <w:r>
+              <w:rPr>
+                <w:b/>
+                <w:color w:val="008000"/>
+              </w:rPr>
+              <w:t>P</w:t>
+            </w:r>
+          </w:p>
+        </w:tc>
+      </w:tr>
+      <w:tr>
+        <w:tc>
+          <w:tcPr>
+            <w:tcW w:w="738" w:type="dxa"/>
+          </w:tcPr>
+          <w:p>
+            <w:r>
+              <w:t>34</w:t>
+            </w:r>
+          </w:p>
+        </w:tc>
+        <w:tc>
+          <w:tcPr>
+            <w:tcW w:w="2515" w:type="dxa"/>
+          </w:tcPr>
+          <w:p>
+            <w:pPr>
+              <w:spacing w:after="120"/>
+            </w:pPr>
+            <w:r>
+              <w:t>Enter: 101</w:t>
+            </w:r>
+          </w:p>
+        </w:tc>
+        <w:tc>
+          <w:tcPr>
+            <w:tcW w:w="4696" w:type="dxa"/>
+          </w:tcPr>
+          <w:p>
+            <w:pPr>
+              <w:spacing w:after="120"/>
+            </w:pPr>
+            <w:r>
+              <w:t>Display booking details</w:t>
+            </w:r>
+            <w:r>
+              <w:t xml:space="preserve"> and list of service charges</w:t>
+            </w:r>
+          </w:p>
+          <w:p>
+            <w:pPr>
+              <w:spacing w:after="120"/>
+            </w:pPr>
+            <w:r>
+              <w:rPr>
+                <w:noProof/>
+              </w:rPr>
+              <w:drawing>
+                <wp:inline distT="0" distB="0" distL="0" distR="0" wp14:anchorId="3F0A1B1D" wp14:editId="51318AE6">
+                  <wp:extent cx="2844800" cy="1614805"/>
+                  <wp:effectExtent l="0" t="0" r="0" b="4445"/>
+                  <wp:docPr id="13" name="Picture 13"/>
+                  <wp:cNvGraphicFramePr>
+                    <a:graphicFrameLocks xmlns:a="http://schemas.openxmlformats.org/drawingml/2006/main" noChangeAspect="1"/>
+                  </wp:cNvGraphicFramePr>
+                  <a:graphic xmlns:a="http://schemas.openxmlformats.org/drawingml/2006/main">
+                    <a:graphicData uri="http://schemas.openxmlformats.org/drawingml/2006/picture">
+                      <pic:pic xmlns:pic="http://schemas.openxmlformats.org/drawingml/2006/picture">
+                        <pic:nvPicPr>
+                          <pic:cNvPr id="1" name=""/>
+                          <pic:cNvPicPr/>
+                        </pic:nvPicPr>
+                        <pic:blipFill>
+                          <a:blip r:embed="rId15"/>
+                          <a:stretch>
+                            <a:fillRect/>
+                          </a:stretch>
+                        </pic:blipFill>
+                        <pic:spPr>
+                          <a:xfrm>
+                            <a:off x="0" y="0"/>
+                            <a:ext cx="2844800" cy="1614805"/>
+                          </a:xfrm>
+                          <a:prstGeom prst="rect">
+                            <a:avLst/>
+                          </a:prstGeom>
+                        </pic:spPr>
+                      </pic:pic>
+                    </a:graphicData>
+                  </a:graphic>
+                </wp:inline>
+              </w:drawing>
+            </w:r>
+          </w:p>
+          <w:p>
+            <w:pPr>
+              <w:spacing w:after="120"/>
+            </w:pPr>
+            <w:r>
+              <w:rPr>
+                <w:color w:val="FF0000"/>
+              </w:rPr>
+              <w:t>ERROR – none of the charges are listed. Charges X3 should total $70</w:t>
+            </w:r>
+          </w:p>
+        </w:tc>
+        <w:tc>
+          <w:tcPr>
+            <w:tcW w:w="759" w:type="dxa"/>
+            <w:vAlign w:val="center"/>
+          </w:tcPr>
+          <w:p>
+            <w:pPr>
+              <w:jc w:val="center"/>
+            </w:pPr>
+            <w:r>
+              <w:rPr>
+                <w:color w:val="FF0000"/>
+              </w:rPr>
+              <w:t>F</w:t>
+            </w:r>
+          </w:p>
+        </w:tc>
+      </w:tr>
+      <w:tr>
+        <w:tc>
+          <w:tcPr>
+            <w:tcW w:w="738" w:type="dxa"/>
           </w:tcPr>
           <w:p/>
         </w:tc>
         <w:tc>
           <w:tcPr>
-            <w:tcW w:w="3795" w:type="dxa"/>
+            <w:tcW w:w="2515" w:type="dxa"/>
+          </w:tcPr>
+          <w:p>
+            <w:pPr>
+              <w:spacing w:after="120"/>
+            </w:pPr>
+          </w:p>
+        </w:tc>
+        <w:tc>
+          <w:tcPr>
+            <w:tcW w:w="4696" w:type="dxa"/>
+          </w:tcPr>
+          <w:p>
+            <w:pPr>
+              <w:spacing w:after="120"/>
+            </w:pPr>
+          </w:p>
+        </w:tc>
+        <w:tc>
+          <w:tcPr>
+            <w:tcW w:w="759" w:type="dxa"/>
           </w:tcPr>
           <w:p/>
+        </w:tc>
+      </w:tr>
+      <w:tr>
+        <w:tc>
+          <w:tcPr>
+            <w:tcW w:w="738" w:type="dxa"/>
+          </w:tcPr>
+          <w:p/>
+        </w:tc>
+        <w:tc>
+          <w:tcPr>
+            <w:tcW w:w="2515" w:type="dxa"/>
+          </w:tcPr>
+          <w:p>
+            <w:pPr>
+              <w:spacing w:after="120"/>
+            </w:pPr>
+          </w:p>
+        </w:tc>
+        <w:tc>
+          <w:tcPr>
+            <w:tcW w:w="4696" w:type="dxa"/>
+          </w:tcPr>
+          <w:p>
+            <w:pPr>
+              <w:spacing w:after="120"/>
+            </w:pPr>
+          </w:p>
         </w:tc>
         <w:tc>
           <w:tcPr>
@@ -1060,10 +3223,10 @@
     </w:tbl>
     <w:p/>
     <w:sectPr>
-      <w:headerReference w:type="even" r:id="rId7"/>
-      <w:headerReference w:type="default" r:id="rId8"/>
-      <w:footerReference w:type="even" r:id="rId9"/>
-      <w:footerReference w:type="default" r:id="rId10"/>
+      <w:headerReference w:type="even" r:id="rId16"/>
+      <w:headerReference w:type="default" r:id="rId17"/>
+      <w:footerReference w:type="even" r:id="rId18"/>
+      <w:footerReference w:type="default" r:id="rId19"/>
       <w:pgSz w:w="12240" w:h="15840" w:code="1"/>
       <w:pgMar w:top="1800" w:right="1800" w:bottom="1440" w:left="1800" w:header="720" w:footer="720" w:gutter="0"/>
       <w:cols w:space="720"/>
@@ -1143,7 +3306,7 @@
         <w:noProof/>
         <w:sz w:val="16"/>
       </w:rPr>
-      <w:t>10/4/2018</w:t>
+      <w:t>10/5/2018</w:t>
     </w:r>
     <w:r>
       <w:rPr>
@@ -1381,7 +3544,7 @@
         <w:noProof/>
         <w:sz w:val="16"/>
       </w:rPr>
-      <w:t>10/4/2018</w:t>
+      <w:t>10/5/2018</w:t>
     </w:r>
     <w:r>
       <w:rPr>
@@ -1481,11 +3644,79 @@
     </w:pPr>
     <w:r>
       <w:rPr>
+        <w:noProof/>
+      </w:rPr>
+      <w:drawing>
+        <wp:anchor distT="0" distB="0" distL="114300" distR="114300" simplePos="0" relativeHeight="251659264" behindDoc="1" locked="0" layoutInCell="1" allowOverlap="1" wp14:anchorId="09897F85" wp14:editId="7AEDC53D">
+          <wp:simplePos x="0" y="0"/>
+          <wp:positionH relativeFrom="column">
+            <wp:posOffset>5676900</wp:posOffset>
+          </wp:positionH>
+          <wp:positionV relativeFrom="paragraph">
+            <wp:posOffset>28575</wp:posOffset>
+          </wp:positionV>
+          <wp:extent cx="438150" cy="415290"/>
+          <wp:effectExtent l="0" t="0" r="0" b="3810"/>
+          <wp:wrapTight wrapText="bothSides">
+            <wp:wrapPolygon edited="0">
+              <wp:start x="0" y="0"/>
+              <wp:lineTo x="0" y="20807"/>
+              <wp:lineTo x="20661" y="20807"/>
+              <wp:lineTo x="20661" y="0"/>
+              <wp:lineTo x="0" y="0"/>
+            </wp:wrapPolygon>
+          </wp:wrapTight>
+          <wp:docPr id="2" name="Picture 2"/>
+          <wp:cNvGraphicFramePr>
+            <a:graphicFrameLocks xmlns:a="http://schemas.openxmlformats.org/drawingml/2006/main" noChangeAspect="1"/>
+          </wp:cNvGraphicFramePr>
+          <a:graphic xmlns:a="http://schemas.openxmlformats.org/drawingml/2006/main">
+            <a:graphicData uri="http://schemas.openxmlformats.org/drawingml/2006/picture">
+              <pic:pic xmlns:pic="http://schemas.openxmlformats.org/drawingml/2006/picture">
+                <pic:nvPicPr>
+                  <pic:cNvPr id="1" name=""/>
+                  <pic:cNvPicPr/>
+                </pic:nvPicPr>
+                <pic:blipFill>
+                  <a:blip r:embed="rId1">
+                    <a:extLst>
+                      <a:ext uri="{28A0092B-C50C-407E-A947-70E740481C1C}">
+                        <a14:useLocalDpi xmlns:a14="http://schemas.microsoft.com/office/drawing/2010/main" val="0"/>
+                      </a:ext>
+                    </a:extLst>
+                  </a:blip>
+                  <a:stretch>
+                    <a:fillRect/>
+                  </a:stretch>
+                </pic:blipFill>
+                <pic:spPr>
+                  <a:xfrm>
+                    <a:off x="0" y="0"/>
+                    <a:ext cx="438150" cy="415290"/>
+                  </a:xfrm>
+                  <a:prstGeom prst="rect">
+                    <a:avLst/>
+                  </a:prstGeom>
+                </pic:spPr>
+              </pic:pic>
+            </a:graphicData>
+          </a:graphic>
+          <wp14:sizeRelH relativeFrom="page">
+            <wp14:pctWidth>0</wp14:pctWidth>
+          </wp14:sizeRelH>
+          <wp14:sizeRelV relativeFrom="page">
+            <wp14:pctHeight>0</wp14:pctHeight>
+          </wp14:sizeRelV>
+        </wp:anchor>
+      </w:drawing>
+    </w:r>
+    <w:r>
+      <w:rPr>
         <w:b/>
         <w:bCs/>
         <w:sz w:val="24"/>
       </w:rPr>
-      <w:t>&lt;Project/Program Name&gt;</w:t>
+      <w:t>Hotel Bug Report</w:t>
     </w:r>
   </w:p>
   <w:p>
@@ -1503,7 +3734,7 @@
         <w:bCs/>
         <w:sz w:val="16"/>
       </w:rPr>
-      <w:t>&lt;Test Scenario # and Name&gt;</w:t>
+      <w:t>Paul Mills</w:t>
     </w:r>
   </w:p>
 </w:hdr>

</xml_diff>